<commit_message>
Update document templates and add consolidation template
- Modified consolidation and loan repayment templates
- Updated template structure documentation
- Added new consolidation template file

🤖 Generated with [Claude Code](https://claude.ai/code)

Co-Authored-By: Claude <noreply@anthropic.com>
</commit_message>
<xml_diff>
--- a/public/templates/loan-repayment-template.docx
+++ b/public/templates/loan-repayment-template.docx
@@ -17,7 +17,6 @@
           <w:szCs w:val="28"/>
         </w:rPr>
       </w:pPr>
-      <w:bookmarkStart w:id="0" w:name="OLE_LINK1"/>
       <w:r>
         <w:rPr>
           <w:rFonts w:eastAsia="Times New Roman"/>
@@ -40,64 +39,16 @@
       <w:r>
         <w:rPr>
           <w:rFonts w:cs="Tahoma"/>
-          <w:shd w:val="clear" w:color="auto" w:fill="FFFF00"/>
         </w:rPr>
-        <w:t xml:space="preserve">{IF debt repayment increase recommendation}{{client 1}} and {{client 2}}, after reviewing your cashflow position, we recommend you increase your{IF debt repayment combined status} combined{ENDIF} debt repayments to {{debt repayment change amount}} per {{debt </w:t>
-      </w:r>
-      <w:r>
-        <w:rPr>
-          <w:rFonts w:cs="Tahoma"/>
-          <w:shd w:val="clear" w:color="auto" w:fill="FFFF00"/>
-        </w:rPr>
-        <w:t xml:space="preserve">repayment </w:t>
-      </w:r>
-      <w:r>
-        <w:rPr>
-          <w:rFonts w:cs="Tahoma"/>
-          <w:shd w:val="clear" w:color="auto" w:fill="FFFF00"/>
-        </w:rPr>
-        <w:t>frequency week fortnight}} into your {{debt repayment loan type}} loan</w:t>
-      </w:r>
-      <w:r>
-        <w:rPr>
-          <w:rFonts w:cs="Tahoma"/>
-          <w:shd w:val="clear" w:color="auto" w:fill="FFFF00"/>
-        </w:rPr>
-        <w:br/>
-        <w:t>{ENDIF}</w:t>
+        <w:t>{{subtitle}}</w:t>
       </w:r>
     </w:p>
     <w:p>
       <w:pPr>
         <w:rPr>
-          <w:rFonts w:cs="Tahoma"/>
+          <w:shd w:val="clear" w:color="auto" w:fill="FFFF00"/>
         </w:rPr>
       </w:pPr>
-      <w:r>
-        <w:rPr>
-          <w:rFonts w:cs="Tahoma"/>
-        </w:rPr>
-        <w:t xml:space="preserve">{IF debt repayment reduction recommendation}{{client 1}} and {{client 2}}, after reviewing your cashflow position, we recommend you reduce your{IF debt repayment combined status} combined{ENDIF} debt repayments to {{debt repayment change amount}} per {{debt </w:t>
-      </w:r>
-      <w:r>
-        <w:rPr>
-          <w:rFonts w:cs="Tahoma"/>
-        </w:rPr>
-        <w:t xml:space="preserve">repayment </w:t>
-      </w:r>
-      <w:r>
-        <w:rPr>
-          <w:rFonts w:cs="Tahoma"/>
-        </w:rPr>
-        <w:t>frequency week fortnight}} into your {{debt repayment loan type}} loan.</w:t>
-      </w:r>
-      <w:r>
-        <w:rPr>
-          <w:rFonts w:cs="Tahoma"/>
-        </w:rPr>
-        <w:br/>
-        <w:t>{ENDIF}</w:t>
-      </w:r>
     </w:p>
     <w:tbl>
       <w:tblPr>
@@ -130,21 +81,73 @@
             <w:tcW w:w="8443" w:type="dxa"/>
           </w:tcPr>
           <w:p>
+            <w:pPr>
+              <w:rPr>
+                <w:rFonts w:cs="Tahoma"/>
+              </w:rPr>
+            </w:pPr>
             <w:r>
               <w:rPr>
-                <w:b/>
-                <w:bCs/>
-                <w:shd w:val="clear" w:color="auto" w:fill="FFFF00"/>
+                <w:rFonts w:cs="Tahoma"/>
               </w:rPr>
-              <w:t>Alert:</w:t>
+              <w:t>{{#hasAlignedGoal}}</w:t>
             </w:r>
+          </w:p>
+          <w:p>
+            <w:pPr>
+              <w:rPr>
+                <w:rFonts w:cs="Tahoma"/>
+              </w:rPr>
+            </w:pPr>
             <w:r>
               <w:rPr>
-                <w:shd w:val="clear" w:color="auto" w:fill="FFFF00"/>
+                <w:rFonts w:cs="Tahoma"/>
               </w:rPr>
-              <w:t xml:space="preserve"> This strategy has not been linked to a specific goal. Please ensure this strategy addresses an applicable goal.</w:t>
+              <w:t>{{</w:t>
+            </w:r>
+            <w:proofErr w:type="spellStart"/>
+            <w:r>
+              <w:rPr>
+                <w:rFonts w:cs="Tahoma"/>
+              </w:rPr>
+              <w:t>alignedGoal</w:t>
+            </w:r>
+            <w:proofErr w:type="spellEnd"/>
+            <w:r>
+              <w:rPr>
+                <w:rFonts w:cs="Tahoma"/>
+              </w:rPr>
+              <w:t>}}</w:t>
             </w:r>
           </w:p>
+          <w:p>
+            <w:pPr>
+              <w:rPr>
+                <w:rFonts w:cs="Tahoma"/>
+              </w:rPr>
+            </w:pPr>
+            <w:r>
+              <w:rPr>
+                <w:rFonts w:cs="Tahoma"/>
+              </w:rPr>
+              <w:t>{{/</w:t>
+            </w:r>
+            <w:proofErr w:type="spellStart"/>
+            <w:r>
+              <w:rPr>
+                <w:rFonts w:cs="Tahoma"/>
+              </w:rPr>
+              <w:t>hasAlignedGoal</w:t>
+            </w:r>
+            <w:proofErr w:type="spellEnd"/>
+            <w:r>
+              <w:rPr>
+                <w:rFonts w:cs="Tahoma"/>
+              </w:rPr>
+              <w:t>}}</w:t>
+            </w:r>
+          </w:p>
+          <w:p/>
         </w:tc>
       </w:tr>
     </w:tbl>
@@ -181,39 +184,25 @@
           <w:p>
             <w:pPr>
               <w:widowControl/>
-              <w:numPr>
-                <w:ilvl w:val="0"/>
-                <w:numId w:val="34"/>
-              </w:numPr>
               <w:tabs>
                 <w:tab w:val="left" w:pos="0"/>
               </w:tabs>
               <w:spacing w:before="120"/>
             </w:pPr>
             <w:r>
-              <w:t xml:space="preserve">{IF debt repayment increase </w:t>
+              <w:t>{{#hasBenefits}}</w:t>
             </w:r>
-            <w:proofErr w:type="gramStart"/>
+          </w:p>
+          <w:p>
+            <w:pPr>
+              <w:widowControl/>
+              <w:tabs>
+                <w:tab w:val="left" w:pos="0"/>
+              </w:tabs>
+              <w:spacing w:before="120"/>
+            </w:pPr>
             <w:r>
-              <w:t>recommendation}</w:t>
-            </w:r>
-            <w:r>
-              <w:t>By</w:t>
-            </w:r>
-            <w:proofErr w:type="gramEnd"/>
-            <w:r>
-              <w:t xml:space="preserve"> making additional repayments you will reduce the interest over the life of the loan which will help repay the loan </w:t>
-            </w:r>
-            <w:proofErr w:type="gramStart"/>
-            <w:r>
-              <w:t>sooner.</w:t>
-            </w:r>
-            <w:r>
-              <w:t>{</w:t>
-            </w:r>
-            <w:proofErr w:type="gramEnd"/>
-            <w:r>
-              <w:t>ENDIF}</w:t>
+              <w:t>{{#approvedBenefits}}</w:t>
             </w:r>
           </w:p>
           <w:p>
@@ -229,163 +218,57 @@
               <w:spacing w:before="120"/>
             </w:pPr>
             <w:r>
-              <w:t xml:space="preserve">{IF debt repayment increase </w:t>
-            </w:r>
-            <w:proofErr w:type="gramStart"/>
-            <w:r>
-              <w:t>recommendation}</w:t>
-            </w:r>
-            <w:r>
-              <w:t>This</w:t>
-            </w:r>
-            <w:proofErr w:type="gramEnd"/>
-            <w:r>
-              <w:t xml:space="preserve"> will also reduce the impact of fluctuating interest rates on your cash </w:t>
-            </w:r>
-            <w:proofErr w:type="gramStart"/>
-            <w:r>
-              <w:t>flow.</w:t>
-            </w:r>
-            <w:r>
-              <w:t>{</w:t>
-            </w:r>
-            <w:proofErr w:type="gramEnd"/>
-            <w:r>
-              <w:t>ENDIF}</w:t>
+              <w:t>{{text}}</w:t>
             </w:r>
           </w:p>
           <w:p>
             <w:pPr>
               <w:widowControl/>
-              <w:numPr>
-                <w:ilvl w:val="0"/>
-                <w:numId w:val="34"/>
-              </w:numPr>
               <w:tabs>
                 <w:tab w:val="left" w:pos="0"/>
               </w:tabs>
               <w:spacing w:before="120"/>
             </w:pPr>
             <w:r>
-              <w:t xml:space="preserve">{IF debt repayment increase </w:t>
+              <w:t>{{/</w:t>
             </w:r>
-            <w:proofErr w:type="gramStart"/>
+            <w:proofErr w:type="spellStart"/>
             <w:r>
-              <w:t>recommendation}</w:t>
+              <w:t>approvedBenefits</w:t>
             </w:r>
+            <w:proofErr w:type="spellEnd"/>
             <w:r>
-              <w:t>The</w:t>
-            </w:r>
-            <w:proofErr w:type="gramEnd"/>
-            <w:r>
-              <w:t xml:space="preserve"> quicker the loan is repaid, the sooner you will be able to boost your wealth accumulation plans using the amounts previously directed to loan </w:t>
-            </w:r>
-            <w:proofErr w:type="gramStart"/>
-            <w:r>
-              <w:t>repayments.</w:t>
-            </w:r>
-            <w:r>
-              <w:t>{</w:t>
-            </w:r>
-            <w:proofErr w:type="gramEnd"/>
-            <w:r>
-              <w:t>ENDIF}</w:t>
+              <w:t>}}</w:t>
             </w:r>
           </w:p>
           <w:p>
             <w:pPr>
               <w:widowControl/>
-              <w:numPr>
-                <w:ilvl w:val="0"/>
-                <w:numId w:val="34"/>
-              </w:numPr>
               <w:tabs>
                 <w:tab w:val="left" w:pos="0"/>
               </w:tabs>
               <w:spacing w:before="120"/>
             </w:pPr>
             <w:r>
-              <w:t xml:space="preserve">{IF debt repayment freed </w:t>
+              <w:t>{{/</w:t>
             </w:r>
-            <w:proofErr w:type="gramStart"/>
+            <w:proofErr w:type="spellStart"/>
             <w:r>
-              <w:t>cashflow</w:t>
+              <w:t>hasBenefits</w:t>
             </w:r>
+            <w:proofErr w:type="spellEnd"/>
             <w:r>
-              <w:t>}</w:t>
-            </w:r>
-            <w:r>
-              <w:t>This</w:t>
-            </w:r>
-            <w:proofErr w:type="gramEnd"/>
-            <w:r>
-              <w:t xml:space="preserve"> will free up cash flow of</w:t>
-            </w:r>
-            <w:r>
-              <w:t xml:space="preserve"> </w:t>
-            </w:r>
-            <w:r>
-              <w:t>{{</w:t>
-            </w:r>
-            <w:r>
-              <w:t>debt repayment freed cashflow</w:t>
-            </w:r>
-            <w:r>
-              <w:t xml:space="preserve">}} </w:t>
-            </w:r>
-            <w:r>
-              <w:t xml:space="preserve">which can be used to meet your expenditure and other </w:t>
-            </w:r>
-            <w:proofErr w:type="gramStart"/>
-            <w:r>
-              <w:t>objectives.</w:t>
-            </w:r>
-            <w:r>
-              <w:t>{</w:t>
-            </w:r>
-            <w:proofErr w:type="gramEnd"/>
-            <w:r>
-              <w:t>ENDIF}</w:t>
+              <w:t>}}</w:t>
             </w:r>
           </w:p>
           <w:p>
             <w:pPr>
               <w:widowControl/>
-              <w:numPr>
-                <w:ilvl w:val="0"/>
-                <w:numId w:val="34"/>
-              </w:numPr>
               <w:tabs>
                 <w:tab w:val="left" w:pos="0"/>
               </w:tabs>
               <w:spacing w:before="120"/>
-              <w:ind w:left="357" w:hanging="357"/>
             </w:pPr>
-            <w:r>
-              <w:t xml:space="preserve">{IF debt repayment frequency </w:t>
-            </w:r>
-            <w:proofErr w:type="gramStart"/>
-            <w:r>
-              <w:t>change}Change</w:t>
-            </w:r>
-            <w:proofErr w:type="gramEnd"/>
-            <w:r>
-              <w:t xml:space="preserve"> the frequency on your mortgage from monthly to {{debt </w:t>
-            </w:r>
-            <w:r>
-              <w:t xml:space="preserve">repayment </w:t>
-            </w:r>
-            <w:r>
-              <w:t xml:space="preserve">frequency week fortnight}} will increase the number of repayments you make each year which may help reduce the amount of interest paid over the life of the loan and repay your loan </w:t>
-            </w:r>
-            <w:proofErr w:type="gramStart"/>
-            <w:r>
-              <w:t>sooner.{</w:t>
-            </w:r>
-            <w:proofErr w:type="gramEnd"/>
-            <w:r>
-              <w:t>ENDIF}</w:t>
-            </w:r>
           </w:p>
         </w:tc>
       </w:tr>
@@ -426,39 +309,40 @@
           <w:p>
             <w:pPr>
               <w:widowControl/>
-              <w:numPr>
-                <w:ilvl w:val="0"/>
-                <w:numId w:val="34"/>
-              </w:numPr>
               <w:tabs>
                 <w:tab w:val="left" w:pos="0"/>
               </w:tabs>
               <w:spacing w:before="120"/>
             </w:pPr>
             <w:r>
-              <w:t xml:space="preserve">{IF debt repayment tax deduction </w:t>
-            </w:r>
-            <w:proofErr w:type="gramStart"/>
-            <w:r>
-              <w:t>impact}</w:t>
+              <w:t>{{#</w:t>
             </w:r>
             <w:r>
-              <w:t>The</w:t>
-            </w:r>
-            <w:proofErr w:type="gramEnd"/>
-            <w:r>
-              <w:t xml:space="preserve"> interest expense associated with this loan is tax deductible. Increasing the rate at which you repay this debt will reduce the associated tax deduction, potentially increasing your income tax liability in future financial years. You should discuss these implications with your taxation </w:t>
-            </w:r>
-            <w:proofErr w:type="gramStart"/>
-            <w:r>
-              <w:t>specialist.</w:t>
+              <w:t>hasConsiderations</w:t>
             </w:r>
             <w:r>
-              <w:t>{</w:t>
+              <w:t>}</w:t>
             </w:r>
-            <w:proofErr w:type="gramEnd"/>
             <w:r>
-              <w:t>ENDIF}</w:t>
+              <w:t>}</w:t>
+            </w:r>
+          </w:p>
+          <w:p>
+            <w:pPr>
+              <w:widowControl/>
+              <w:tabs>
+                <w:tab w:val="left" w:pos="0"/>
+              </w:tabs>
+              <w:spacing w:before="120"/>
+            </w:pPr>
+            <w:r>
+              <w:t>{{#approved</w:t>
+            </w:r>
+            <w:r>
+              <w:t>Considerations</w:t>
+            </w:r>
+            <w:r>
+              <w:t>}}</w:t>
             </w:r>
           </w:p>
           <w:p>
@@ -474,145 +358,54 @@
               <w:spacing w:before="120"/>
             </w:pPr>
             <w:r>
-              <w:t xml:space="preserve">{IF debt repayment increase </w:t>
-            </w:r>
-            <w:proofErr w:type="gramStart"/>
-            <w:r>
-              <w:t>recommendation}</w:t>
-            </w:r>
-            <w:r>
-              <w:t>Increasing</w:t>
-            </w:r>
-            <w:proofErr w:type="gramEnd"/>
-            <w:r>
-              <w:t xml:space="preserve"> your repayments means that you will have less cashflow to fund your other expenses. Should you need to access these funds in the future, there may be costs associated with </w:t>
-            </w:r>
-            <w:proofErr w:type="gramStart"/>
-            <w:r>
-              <w:t>this.</w:t>
-            </w:r>
-            <w:r>
-              <w:t>{</w:t>
-            </w:r>
-            <w:proofErr w:type="gramEnd"/>
-            <w:r>
-              <w:t>ENDIF}</w:t>
+              <w:t>{{text}}</w:t>
             </w:r>
           </w:p>
           <w:p>
             <w:pPr>
               <w:widowControl/>
-              <w:numPr>
-                <w:ilvl w:val="0"/>
-                <w:numId w:val="34"/>
-              </w:numPr>
               <w:tabs>
                 <w:tab w:val="left" w:pos="0"/>
               </w:tabs>
               <w:spacing w:before="120"/>
             </w:pPr>
             <w:r>
-              <w:t xml:space="preserve">{IF debt repayment </w:t>
+              <w:t>{{/</w:t>
+            </w:r>
+            <w:proofErr w:type="spellStart"/>
+            <w:r>
+              <w:t>approved</w:t>
             </w:r>
             <w:r>
-              <w:t xml:space="preserve">lump sum fixed </w:t>
+              <w:t>Considerations</w:t>
             </w:r>
-            <w:proofErr w:type="gramStart"/>
+            <w:proofErr w:type="spellEnd"/>
             <w:r>
-              <w:t>rate</w:t>
-            </w:r>
-            <w:r>
-              <w:t>}</w:t>
-            </w:r>
-            <w:r>
-              <w:t>Some</w:t>
-            </w:r>
-            <w:proofErr w:type="gramEnd"/>
-            <w:r>
-              <w:t xml:space="preserve"> lenders may charge ‘prepayment’ or ‘early termination’ fees </w:t>
-            </w:r>
-            <w:proofErr w:type="gramStart"/>
-            <w:r>
-              <w:t>as a result of</w:t>
-            </w:r>
-            <w:proofErr w:type="gramEnd"/>
-            <w:r>
-              <w:t xml:space="preserve"> early repayment and there may be restrictions on additional repayments. Therefore, it is important you consult with your current lender(s) before making a lump sum </w:t>
-            </w:r>
-            <w:proofErr w:type="gramStart"/>
-            <w:r>
-              <w:t>repayment.</w:t>
-            </w:r>
-            <w:r>
-              <w:t>{</w:t>
-            </w:r>
-            <w:proofErr w:type="gramEnd"/>
-            <w:r>
-              <w:t>ENDIF}</w:t>
+              <w:t>}}</w:t>
             </w:r>
           </w:p>
           <w:p>
             <w:pPr>
               <w:widowControl/>
-              <w:numPr>
-                <w:ilvl w:val="0"/>
-                <w:numId w:val="34"/>
-              </w:numPr>
               <w:tabs>
                 <w:tab w:val="left" w:pos="0"/>
               </w:tabs>
               <w:spacing w:before="120"/>
             </w:pPr>
             <w:r>
-              <w:t xml:space="preserve">{IF debt repayment reduction </w:t>
+              <w:t>{{/</w:t>
             </w:r>
-            <w:proofErr w:type="gramStart"/>
+            <w:proofErr w:type="spellStart"/>
             <w:r>
-              <w:t>recommendation}</w:t>
+              <w:t>has</w:t>
             </w:r>
             <w:r>
-              <w:t>Decreasing</w:t>
+              <w:t>Considerations</w:t>
             </w:r>
-            <w:proofErr w:type="gramEnd"/>
+            <w:proofErr w:type="spellEnd"/>
             <w:r>
-              <w:t xml:space="preserve"> regular repayments will result in a longer loan term and higher ongoing interest </w:t>
+              <w:t>}}</w:t>
             </w:r>
-            <w:proofErr w:type="gramStart"/>
-            <w:r>
-              <w:t>charged.</w:t>
-            </w:r>
-            <w:r>
-              <w:t>{</w:t>
-            </w:r>
-            <w:proofErr w:type="gramEnd"/>
-            <w:r>
-              <w:t>ENDIF}</w:t>
-            </w:r>
-          </w:p>
-          <w:p>
-            <w:pPr>
-              <w:numPr>
-                <w:ilvl w:val="0"/>
-                <w:numId w:val="34"/>
-              </w:numPr>
-              <w:tabs>
-                <w:tab w:val="left" w:pos="0"/>
-              </w:tabs>
-              <w:spacing w:before="120" w:after="120"/>
-            </w:pPr>
-            <w:r>
-              <w:t xml:space="preserve">An increase in variable rates will result in higher interest being paid </w:t>
-            </w:r>
-            <w:proofErr w:type="gramStart"/>
-            <w:r>
-              <w:t>over time</w:t>
-            </w:r>
-            <w:proofErr w:type="gramEnd"/>
-            <w:r>
-              <w:t xml:space="preserve"> which will result in a change to the projections provided.</w:t>
-            </w:r>
-            <w:bookmarkStart w:id="1" w:name="_Hlk122006546_Copy_5"/>
-            <w:bookmarkEnd w:id="1"/>
           </w:p>
           <w:p>
             <w:pPr>
@@ -626,7 +419,6 @@
           </w:p>
         </w:tc>
       </w:tr>
-      <w:bookmarkEnd w:id="0"/>
       <w:tr>
         <w:trPr>
           <w:trHeight w:val="423"/>
@@ -660,6 +452,19 @@
       </w:tr>
     </w:tbl>
     <w:p/>
+    <w:p/>
+    <w:p/>
+    <w:p/>
+    <w:p>
+      <w:pPr>
+        <w:tabs>
+          <w:tab w:val="left" w:pos="6220"/>
+        </w:tabs>
+      </w:pPr>
+      <w:r>
+        <w:tab/>
+      </w:r>
+    </w:p>
     <w:sectPr>
       <w:headerReference w:type="default" r:id="rId8"/>
       <w:footerReference w:type="default" r:id="rId9"/>
@@ -15075,7 +14880,7 @@
   <w:style w:type="paragraph" w:default="1" w:styleId="Normal">
     <w:name w:val="Normal"/>
     <w:qFormat/>
-    <w:rsid w:val="006E7C55"/>
+    <w:rsid w:val="009B1FEE"/>
     <w:pPr>
       <w:widowControl w:val="0"/>
     </w:pPr>

</xml_diff>